<commit_message>
Course work document almost completed(Code part need to be rewrited after Rotation NAN fix, would be much better to review Annotation, Introduction, Additions and Consultion parts). Rotation NAN still need to be fixed
Former-commit-id: 94cc1fd8fb517570e19972839b57a6ae0e80ed0b
</commit_message>
<xml_diff>
--- a/восстановление/Курсовая/подготовленное/Main.docx
+++ b/восстановление/Курсовая/подготовленное/Main.docx
@@ -3883,6 +3883,27 @@
           <w:tab w:val="left" w:pos="708"/>
         </w:tabs>
         <w:jc w:val="center"/>
+        <w:sectPr>
+          <w:footerReference w:type="default" r:id="rId9"/>
+          <w:pgSz w:w="11906" w:h="16838"/>
+          <w:pgMar w:top="1134" w:right="850" w:bottom="1134" w:left="1701" w:header="708" w:footer="708" w:gutter="0"/>
+          <w:cols w:space="708"/>
+          <w:titlePg/>
+          <w:docGrid w:linePitch="381"/>
+        </w:sectPr>
+      </w:pPr>
+    </w:p>
+    <w:p>
+      <w:pPr>
+        <w:pStyle w:val="1"/>
+        <w:numPr>
+          <w:ilvl w:val="0"/>
+          <w:numId w:val="0"/>
+        </w:numPr>
+        <w:tabs>
+          <w:tab w:val="left" w:pos="708"/>
+        </w:tabs>
+        <w:jc w:val="center"/>
         <w:rPr>
           <w:rFonts w:ascii="Times New Roman" w:hAnsi="Times New Roman" w:cs="Times New Roman"/>
           <w:b w:val="0"/>
@@ -4730,75 +4751,10 @@
           <w:lang w:val="ru-RU" w:eastAsia="ru-RU"/>
         </w:rPr>
         <w:drawing>
-          <wp:inline distT="0" distB="0" distL="0" distR="0" wp14:anchorId="32B7E011" wp14:editId="531BA904">
+          <wp:inline distT="0" distB="0" distL="0" distR="0" wp14:anchorId="44DB833B" wp14:editId="3446376A">
             <wp:extent cx="3131820" cy="937260"/>
             <wp:effectExtent l="0" t="0" r="0" b="0"/>
             <wp:docPr id="7" name="Рисунок 7"/>
-            <wp:cNvGraphicFramePr>
-              <a:graphicFrameLocks xmlns:a="http://schemas.openxmlformats.org/drawingml/2006/main" noChangeAspect="1"/>
-            </wp:cNvGraphicFramePr>
-            <a:graphic xmlns:a="http://schemas.openxmlformats.org/drawingml/2006/main">
-              <a:graphicData uri="http://schemas.openxmlformats.org/drawingml/2006/picture">
-                <pic:pic xmlns:pic="http://schemas.openxmlformats.org/drawingml/2006/picture">
-                  <pic:nvPicPr>
-                    <pic:cNvPr id="0" name=""/>
-                    <pic:cNvPicPr/>
-                  </pic:nvPicPr>
-                  <pic:blipFill>
-                    <a:blip r:embed="rId9"/>
-                    <a:stretch>
-                      <a:fillRect/>
-                    </a:stretch>
-                  </pic:blipFill>
-                  <pic:spPr>
-                    <a:xfrm>
-                      <a:off x="0" y="0"/>
-                      <a:ext cx="3131820" cy="937260"/>
-                    </a:xfrm>
-                    <a:prstGeom prst="rect">
-                      <a:avLst/>
-                    </a:prstGeom>
-                  </pic:spPr>
-                </pic:pic>
-              </a:graphicData>
-            </a:graphic>
-          </wp:inline>
-        </w:drawing>
-      </w:r>
-    </w:p>
-    <w:p>
-      <w:pPr>
-        <w:rPr>
-          <w:rFonts w:cs="Times New Roman"/>
-          <w:szCs w:val="28"/>
-        </w:rPr>
-      </w:pPr>
-      <w:r>
-        <w:rPr>
-          <w:rFonts w:cs="Times New Roman"/>
-          <w:szCs w:val="28"/>
-        </w:rPr>
-        <w:t>Її можна записати в матричному вигляді:</w:t>
-      </w:r>
-    </w:p>
-    <w:p>
-      <w:pPr>
-        <w:jc w:val="center"/>
-        <w:rPr>
-          <w:rFonts w:cs="Times New Roman"/>
-          <w:szCs w:val="28"/>
-        </w:rPr>
-      </w:pPr>
-      <w:r>
-        <w:rPr>
-          <w:noProof/>
-          <w:lang w:val="ru-RU" w:eastAsia="ru-RU"/>
-        </w:rPr>
-        <w:drawing>
-          <wp:inline distT="0" distB="0" distL="0" distR="0" wp14:anchorId="73C0530F" wp14:editId="7EB0EDA7">
-            <wp:extent cx="777240" cy="327660"/>
-            <wp:effectExtent l="0" t="0" r="3810" b="0"/>
-            <wp:docPr id="10" name="Рисунок 10"/>
             <wp:cNvGraphicFramePr>
               <a:graphicFrameLocks xmlns:a="http://schemas.openxmlformats.org/drawingml/2006/main" noChangeAspect="1"/>
             </wp:cNvGraphicFramePr>
@@ -4818,7 +4774,7 @@
                   <pic:spPr>
                     <a:xfrm>
                       <a:off x="0" y="0"/>
-                      <a:ext cx="777240" cy="327660"/>
+                      <a:ext cx="3131820" cy="937260"/>
                     </a:xfrm>
                     <a:prstGeom prst="rect">
                       <a:avLst/>
@@ -4843,12 +4799,11 @@
           <w:rFonts w:cs="Times New Roman"/>
           <w:szCs w:val="28"/>
         </w:rPr>
-        <w:t>де</w:t>
-      </w:r>
-    </w:p>
-    <w:p>
-      <w:pPr>
-        <w:ind w:firstLine="0"/>
+        <w:t>Її можна записати в матричному вигляді:</w:t>
+      </w:r>
+    </w:p>
+    <w:p>
+      <w:pPr>
         <w:jc w:val="center"/>
         <w:rPr>
           <w:rFonts w:cs="Times New Roman"/>
@@ -4861,10 +4816,10 @@
           <w:lang w:val="ru-RU" w:eastAsia="ru-RU"/>
         </w:rPr>
         <w:drawing>
-          <wp:inline distT="0" distB="0" distL="0" distR="0" wp14:anchorId="6CC6560D" wp14:editId="0FE01B46">
-            <wp:extent cx="4914900" cy="1028700"/>
-            <wp:effectExtent l="0" t="0" r="0" b="0"/>
-            <wp:docPr id="9" name="Рисунок 9"/>
+          <wp:inline distT="0" distB="0" distL="0" distR="0" wp14:anchorId="04C8B434" wp14:editId="22B5E870">
+            <wp:extent cx="777240" cy="327660"/>
+            <wp:effectExtent l="0" t="0" r="3810" b="0"/>
+            <wp:docPr id="10" name="Рисунок 10"/>
             <wp:cNvGraphicFramePr>
               <a:graphicFrameLocks xmlns:a="http://schemas.openxmlformats.org/drawingml/2006/main" noChangeAspect="1"/>
             </wp:cNvGraphicFramePr>
@@ -4884,7 +4839,7 @@
                   <pic:spPr>
                     <a:xfrm>
                       <a:off x="0" y="0"/>
-                      <a:ext cx="4914900" cy="1028700"/>
+                      <a:ext cx="777240" cy="327660"/>
                     </a:xfrm>
                     <a:prstGeom prst="rect">
                       <a:avLst/>
@@ -4909,40 +4864,13 @@
           <w:rFonts w:cs="Times New Roman"/>
           <w:szCs w:val="28"/>
         </w:rPr>
-        <w:t>Матриця A називається головного датчика системи, b - стовпцем вільних членів.</w:t>
-      </w:r>
-    </w:p>
-    <w:p>
-      <w:pPr>
-        <w:rPr>
-          <w:rFonts w:cs="Times New Roman"/>
-          <w:szCs w:val="28"/>
-        </w:rPr>
-      </w:pPr>
-      <w:r>
-        <w:rPr>
-          <w:rFonts w:cs="Times New Roman"/>
-          <w:szCs w:val="28"/>
-        </w:rPr>
-        <w:t>Тоді, відповідно до властивості елементарних перетворень над рядками, основну матрицю цієї системи можна привести до східчастого увазі (ці ж перетв</w:t>
-      </w:r>
-      <w:r>
-        <w:rPr>
-          <w:rFonts w:cs="Times New Roman"/>
-          <w:szCs w:val="28"/>
-        </w:rPr>
-        <w:t>орення потрібно застосовувати до стовбця</w:t>
-      </w:r>
-      <w:r>
-        <w:rPr>
-          <w:rFonts w:cs="Times New Roman"/>
-          <w:szCs w:val="28"/>
-        </w:rPr>
-        <w:t xml:space="preserve"> вільних членів):</w:t>
-      </w:r>
-    </w:p>
-    <w:p>
-      <w:pPr>
+        <w:t>де</w:t>
+      </w:r>
+    </w:p>
+    <w:p>
+      <w:pPr>
+        <w:ind w:firstLine="0"/>
+        <w:jc w:val="center"/>
         <w:rPr>
           <w:rFonts w:cs="Times New Roman"/>
           <w:szCs w:val="28"/>
@@ -4954,10 +4882,10 @@
           <w:lang w:val="ru-RU" w:eastAsia="ru-RU"/>
         </w:rPr>
         <w:drawing>
-          <wp:inline distT="0" distB="0" distL="0" distR="0" wp14:anchorId="0904F105" wp14:editId="1D9F14E6">
-            <wp:extent cx="5676900" cy="2156460"/>
+          <wp:inline distT="0" distB="0" distL="0" distR="0" wp14:anchorId="37A2D759" wp14:editId="7D2C2FD2">
+            <wp:extent cx="4914900" cy="1028700"/>
             <wp:effectExtent l="0" t="0" r="0" b="0"/>
-            <wp:docPr id="11" name="Рисунок 11"/>
+            <wp:docPr id="9" name="Рисунок 9"/>
             <wp:cNvGraphicFramePr>
               <a:graphicFrameLocks xmlns:a="http://schemas.openxmlformats.org/drawingml/2006/main" noChangeAspect="1"/>
             </wp:cNvGraphicFramePr>
@@ -4977,7 +4905,7 @@
                   <pic:spPr>
                     <a:xfrm>
                       <a:off x="0" y="0"/>
-                      <a:ext cx="5676900" cy="2156460"/>
+                      <a:ext cx="4914900" cy="1028700"/>
                     </a:xfrm>
                     <a:prstGeom prst="rect">
                       <a:avLst/>
@@ -4993,27 +4921,64 @@
     <w:p>
       <w:pPr>
         <w:rPr>
+          <w:rFonts w:cs="Times New Roman"/>
+          <w:szCs w:val="28"/>
+        </w:rPr>
+      </w:pPr>
+      <w:r>
+        <w:rPr>
+          <w:rFonts w:cs="Times New Roman"/>
+          <w:szCs w:val="28"/>
+        </w:rPr>
+        <w:t>Матриця A називається головного датчика системи, b - стовпцем вільних членів.</w:t>
+      </w:r>
+    </w:p>
+    <w:p>
+      <w:pPr>
+        <w:rPr>
+          <w:rFonts w:cs="Times New Roman"/>
+          <w:szCs w:val="28"/>
+        </w:rPr>
+      </w:pPr>
+      <w:r>
+        <w:rPr>
+          <w:rFonts w:cs="Times New Roman"/>
+          <w:szCs w:val="28"/>
+        </w:rPr>
+        <w:t>Тоді, відповідно до властивості елементарних перетворень над рядками, основну матрицю цієї системи можна привести до східчастого увазі (ці ж перетв</w:t>
+      </w:r>
+      <w:r>
+        <w:rPr>
+          <w:rFonts w:cs="Times New Roman"/>
+          <w:szCs w:val="28"/>
+        </w:rPr>
+        <w:t>орення потрібно застосовувати до стовбця</w:t>
+      </w:r>
+      <w:r>
+        <w:rPr>
+          <w:rFonts w:cs="Times New Roman"/>
+          <w:szCs w:val="28"/>
+        </w:rPr>
+        <w:t xml:space="preserve"> вільних членів):</w:t>
+      </w:r>
+    </w:p>
+    <w:p>
+      <w:pPr>
+        <w:rPr>
+          <w:rFonts w:cs="Times New Roman"/>
+          <w:szCs w:val="28"/>
+        </w:rPr>
+      </w:pPr>
+      <w:r>
+        <w:rPr>
           <w:noProof/>
           <w:lang w:val="ru-RU" w:eastAsia="ru-RU"/>
         </w:rPr>
-      </w:pPr>
-      <w:r>
-        <w:rPr>
-          <w:rFonts w:cs="Times New Roman"/>
-          <w:szCs w:val="28"/>
-        </w:rPr>
-        <w:t xml:space="preserve">де </w:t>
-      </w:r>
-      <w:r>
-        <w:rPr>
-          <w:noProof/>
-          <w:lang w:val="ru-RU" w:eastAsia="ru-RU"/>
-        </w:rPr>
         <w:drawing>
-          <wp:inline distT="0" distB="0" distL="0" distR="0" wp14:anchorId="1F7BE6B2" wp14:editId="6F4DFCD3">
-            <wp:extent cx="1623060" cy="259080"/>
-            <wp:effectExtent l="0" t="0" r="0" b="7620"/>
-            <wp:docPr id="13" name="Рисунок 13"/>
+          <wp:inline distT="0" distB="0" distL="0" distR="0" wp14:anchorId="233377DD" wp14:editId="088A1468">
+            <wp:extent cx="5676900" cy="2156460"/>
+            <wp:effectExtent l="0" t="0" r="0" b="0"/>
+            <wp:docPr id="11" name="Рисунок 11"/>
             <wp:cNvGraphicFramePr>
               <a:graphicFrameLocks xmlns:a="http://schemas.openxmlformats.org/drawingml/2006/main" noChangeAspect="1"/>
             </wp:cNvGraphicFramePr>
@@ -5033,7 +4998,7 @@
                   <pic:spPr>
                     <a:xfrm>
                       <a:off x="0" y="0"/>
-                      <a:ext cx="1623060" cy="259080"/>
+                      <a:ext cx="5676900" cy="2156460"/>
                     </a:xfrm>
                     <a:prstGeom prst="rect">
                       <a:avLst/>
@@ -5049,28 +5014,27 @@
     <w:p>
       <w:pPr>
         <w:rPr>
-          <w:rFonts w:cs="Times New Roman"/>
-          <w:szCs w:val="28"/>
-        </w:rPr>
-      </w:pPr>
-      <w:r>
-        <w:rPr>
-          <w:rFonts w:cs="Times New Roman"/>
-          <w:szCs w:val="28"/>
-        </w:rPr>
-        <w:lastRenderedPageBreak/>
-        <w:t xml:space="preserve">При цьому будемо вважати, що базисний мінор (ненульовий мінор максимального порядку) основної матриці знаходиться у верхньому лівому куті, тобто в нього входять тільки коефіцієнти при змінних  </w:t>
-      </w:r>
-      <w:r>
-        <w:rPr>
           <w:noProof/>
           <w:lang w:val="ru-RU" w:eastAsia="ru-RU"/>
         </w:rPr>
+      </w:pPr>
+      <w:r>
+        <w:rPr>
+          <w:rFonts w:cs="Times New Roman"/>
+          <w:szCs w:val="28"/>
+        </w:rPr>
+        <w:t xml:space="preserve">де </w:t>
+      </w:r>
+      <w:r>
+        <w:rPr>
+          <w:noProof/>
+          <w:lang w:val="ru-RU" w:eastAsia="ru-RU"/>
+        </w:rPr>
         <w:drawing>
-          <wp:inline distT="0" distB="0" distL="0" distR="0" wp14:anchorId="458B74B4" wp14:editId="7E34F644">
-            <wp:extent cx="1059180" cy="289560"/>
-            <wp:effectExtent l="0" t="0" r="7620" b="0"/>
-            <wp:docPr id="14" name="Рисунок 14"/>
+          <wp:inline distT="0" distB="0" distL="0" distR="0" wp14:anchorId="343D9952" wp14:editId="3A2FB9D4">
+            <wp:extent cx="1623060" cy="259080"/>
+            <wp:effectExtent l="0" t="0" r="0" b="7620"/>
+            <wp:docPr id="13" name="Рисунок 13"/>
             <wp:cNvGraphicFramePr>
               <a:graphicFrameLocks xmlns:a="http://schemas.openxmlformats.org/drawingml/2006/main" noChangeAspect="1"/>
             </wp:cNvGraphicFramePr>
@@ -5090,7 +5054,7 @@
                   <pic:spPr>
                     <a:xfrm>
                       <a:off x="0" y="0"/>
-                      <a:ext cx="1059180" cy="289560"/>
+                      <a:ext cx="1623060" cy="259080"/>
                     </a:xfrm>
                     <a:prstGeom prst="rect">
                       <a:avLst/>
@@ -5102,35 +5066,21 @@
           </wp:inline>
         </w:drawing>
       </w:r>
-      <w:r>
-        <w:rPr>
-          <w:rFonts w:cs="Times New Roman"/>
-          <w:szCs w:val="28"/>
-        </w:rPr>
-        <w:t>.</w:t>
-      </w:r>
-    </w:p>
-    <w:p>
-      <w:pPr>
-        <w:rPr>
-          <w:rFonts w:cs="Times New Roman"/>
-          <w:szCs w:val="28"/>
-        </w:rPr>
-      </w:pPr>
-    </w:p>
-    <w:p>
-      <w:pPr>
-        <w:rPr>
-          <w:rFonts w:cs="Times New Roman"/>
-          <w:szCs w:val="28"/>
-        </w:rPr>
-      </w:pPr>
-      <w:r>
-        <w:rPr>
-          <w:rFonts w:cs="Times New Roman"/>
-          <w:szCs w:val="28"/>
-        </w:rPr>
-        <w:t xml:space="preserve">Тоді змінні </w:t>
+    </w:p>
+    <w:p>
+      <w:pPr>
+        <w:rPr>
+          <w:rFonts w:cs="Times New Roman"/>
+          <w:szCs w:val="28"/>
+        </w:rPr>
+      </w:pPr>
+      <w:r>
+        <w:rPr>
+          <w:rFonts w:cs="Times New Roman"/>
+          <w:szCs w:val="28"/>
+        </w:rPr>
+        <w:lastRenderedPageBreak/>
+        <w:t xml:space="preserve">При цьому будемо вважати, що базисний мінор (ненульовий мінор максимального порядку) основної матриці знаходиться у верхньому лівому куті, тобто в нього входять тільки коефіцієнти при змінних  </w:t>
       </w:r>
       <w:r>
         <w:rPr>
@@ -5138,10 +5088,10 @@
           <w:lang w:val="ru-RU" w:eastAsia="ru-RU"/>
         </w:rPr>
         <w:drawing>
-          <wp:inline distT="0" distB="0" distL="0" distR="0" wp14:anchorId="18BFB667" wp14:editId="0DC556C7">
-            <wp:extent cx="975360" cy="251460"/>
-            <wp:effectExtent l="0" t="0" r="0" b="0"/>
-            <wp:docPr id="15" name="Рисунок 15"/>
+          <wp:inline distT="0" distB="0" distL="0" distR="0" wp14:anchorId="53F8C817" wp14:editId="0A20FE8A">
+            <wp:extent cx="1059180" cy="289560"/>
+            <wp:effectExtent l="0" t="0" r="7620" b="0"/>
+            <wp:docPr id="14" name="Рисунок 14"/>
             <wp:cNvGraphicFramePr>
               <a:graphicFrameLocks xmlns:a="http://schemas.openxmlformats.org/drawingml/2006/main" noChangeAspect="1"/>
             </wp:cNvGraphicFramePr>
@@ -5161,7 +5111,7 @@
                   <pic:spPr>
                     <a:xfrm>
                       <a:off x="0" y="0"/>
-                      <a:ext cx="975360" cy="251460"/>
+                      <a:ext cx="1059180" cy="289560"/>
                     </a:xfrm>
                     <a:prstGeom prst="rect">
                       <a:avLst/>
@@ -5178,37 +5128,30 @@
           <w:rFonts w:cs="Times New Roman"/>
           <w:szCs w:val="28"/>
         </w:rPr>
-        <w:t xml:space="preserve"> </w:t>
-      </w:r>
-      <w:r>
-        <w:rPr>
-          <w:rFonts w:cs="Times New Roman"/>
-          <w:szCs w:val="28"/>
-        </w:rPr>
-        <w:t>називаються головними змінними. Всі інші називаються вільними.</w:t>
-      </w:r>
-    </w:p>
-    <w:p>
-      <w:pPr>
-        <w:rPr>
-          <w:rFonts w:cs="Times New Roman"/>
-          <w:szCs w:val="28"/>
-        </w:rPr>
-      </w:pPr>
-    </w:p>
-    <w:p>
-      <w:pPr>
-        <w:rPr>
-          <w:rFonts w:cs="Times New Roman"/>
-          <w:szCs w:val="28"/>
-        </w:rPr>
-      </w:pPr>
-      <w:r>
-        <w:rPr>
-          <w:rFonts w:cs="Times New Roman"/>
-          <w:szCs w:val="28"/>
-        </w:rPr>
-        <w:t xml:space="preserve">Якщо хоча б одне число </w:t>
+        <w:t>.</w:t>
+      </w:r>
+    </w:p>
+    <w:p>
+      <w:pPr>
+        <w:rPr>
+          <w:rFonts w:cs="Times New Roman"/>
+          <w:szCs w:val="28"/>
+        </w:rPr>
+      </w:pPr>
+    </w:p>
+    <w:p>
+      <w:pPr>
+        <w:rPr>
+          <w:rFonts w:cs="Times New Roman"/>
+          <w:szCs w:val="28"/>
+        </w:rPr>
+      </w:pPr>
+      <w:r>
+        <w:rPr>
+          <w:rFonts w:cs="Times New Roman"/>
+          <w:szCs w:val="28"/>
+        </w:rPr>
+        <w:t xml:space="preserve">Тоді змінні </w:t>
       </w:r>
       <w:r>
         <w:rPr>
@@ -5216,10 +5159,10 @@
           <w:lang w:val="ru-RU" w:eastAsia="ru-RU"/>
         </w:rPr>
         <w:drawing>
-          <wp:inline distT="0" distB="0" distL="0" distR="0" wp14:anchorId="52101467" wp14:editId="5F749BB5">
-            <wp:extent cx="1440180" cy="327660"/>
-            <wp:effectExtent l="0" t="0" r="7620" b="0"/>
-            <wp:docPr id="16" name="Рисунок 16"/>
+          <wp:inline distT="0" distB="0" distL="0" distR="0" wp14:anchorId="2ED1A1FE" wp14:editId="3B40470B">
+            <wp:extent cx="975360" cy="251460"/>
+            <wp:effectExtent l="0" t="0" r="0" b="0"/>
+            <wp:docPr id="15" name="Рисунок 15"/>
             <wp:cNvGraphicFramePr>
               <a:graphicFrameLocks xmlns:a="http://schemas.openxmlformats.org/drawingml/2006/main" noChangeAspect="1"/>
             </wp:cNvGraphicFramePr>
@@ -5239,7 +5182,7 @@
                   <pic:spPr>
                     <a:xfrm>
                       <a:off x="0" y="0"/>
-                      <a:ext cx="1440180" cy="327660"/>
+                      <a:ext cx="975360" cy="251460"/>
                     </a:xfrm>
                     <a:prstGeom prst="rect">
                       <a:avLst/>
@@ -5256,30 +5199,37 @@
           <w:rFonts w:cs="Times New Roman"/>
           <w:szCs w:val="28"/>
         </w:rPr>
-        <w:t>, то розглянута система несумісна, т . е. у неї немає жодного рішення.</w:t>
-      </w:r>
-    </w:p>
-    <w:p>
-      <w:pPr>
-        <w:rPr>
-          <w:rFonts w:cs="Times New Roman"/>
-          <w:szCs w:val="28"/>
-        </w:rPr>
-      </w:pPr>
-    </w:p>
-    <w:p>
-      <w:pPr>
-        <w:rPr>
-          <w:rFonts w:cs="Times New Roman"/>
-          <w:szCs w:val="28"/>
-        </w:rPr>
-      </w:pPr>
-      <w:r>
-        <w:rPr>
-          <w:rFonts w:cs="Times New Roman"/>
-          <w:szCs w:val="28"/>
-        </w:rPr>
-        <w:t xml:space="preserve">Нехай </w:t>
+        <w:t xml:space="preserve"> </w:t>
+      </w:r>
+      <w:r>
+        <w:rPr>
+          <w:rFonts w:cs="Times New Roman"/>
+          <w:szCs w:val="28"/>
+        </w:rPr>
+        <w:t>називаються головними змінними. Всі інші називаються вільними.</w:t>
+      </w:r>
+    </w:p>
+    <w:p>
+      <w:pPr>
+        <w:rPr>
+          <w:rFonts w:cs="Times New Roman"/>
+          <w:szCs w:val="28"/>
+        </w:rPr>
+      </w:pPr>
+    </w:p>
+    <w:p>
+      <w:pPr>
+        <w:rPr>
+          <w:rFonts w:cs="Times New Roman"/>
+          <w:szCs w:val="28"/>
+        </w:rPr>
+      </w:pPr>
+      <w:r>
+        <w:rPr>
+          <w:rFonts w:cs="Times New Roman"/>
+          <w:szCs w:val="28"/>
+        </w:rPr>
+        <w:t xml:space="preserve">Якщо хоча б одне число </w:t>
       </w:r>
       <w:r>
         <w:rPr>
@@ -5287,10 +5237,10 @@
           <w:lang w:val="ru-RU" w:eastAsia="ru-RU"/>
         </w:rPr>
         <w:drawing>
-          <wp:inline distT="0" distB="0" distL="0" distR="0" wp14:anchorId="2BA9A15A" wp14:editId="7F43C348">
-            <wp:extent cx="617220" cy="259080"/>
-            <wp:effectExtent l="0" t="0" r="0" b="7620"/>
-            <wp:docPr id="17" name="Рисунок 17"/>
+          <wp:inline distT="0" distB="0" distL="0" distR="0" wp14:anchorId="2BF24C8F" wp14:editId="096FE271">
+            <wp:extent cx="1440180" cy="327660"/>
+            <wp:effectExtent l="0" t="0" r="7620" b="0"/>
+            <wp:docPr id="16" name="Рисунок 16"/>
             <wp:cNvGraphicFramePr>
               <a:graphicFrameLocks xmlns:a="http://schemas.openxmlformats.org/drawingml/2006/main" noChangeAspect="1"/>
             </wp:cNvGraphicFramePr>
@@ -5310,7 +5260,7 @@
                   <pic:spPr>
                     <a:xfrm>
                       <a:off x="0" y="0"/>
-                      <a:ext cx="617220" cy="259080"/>
+                      <a:ext cx="1440180" cy="327660"/>
                     </a:xfrm>
                     <a:prstGeom prst="rect">
                       <a:avLst/>
@@ -5327,59 +5277,41 @@
           <w:rFonts w:cs="Times New Roman"/>
           <w:szCs w:val="28"/>
         </w:rPr>
-        <w:t xml:space="preserve"> </w:t>
-      </w:r>
-      <w:r>
-        <w:rPr>
-          <w:rFonts w:cs="Times New Roman"/>
-          <w:szCs w:val="28"/>
-        </w:rPr>
-        <w:t>для будь-яких i&gt; r.</w:t>
-      </w:r>
-    </w:p>
-    <w:p>
-      <w:pPr>
-        <w:rPr>
-          <w:rFonts w:cs="Times New Roman"/>
-          <w:szCs w:val="28"/>
-        </w:rPr>
-      </w:pPr>
-    </w:p>
-    <w:p>
-      <w:pPr>
-        <w:rPr>
-          <w:rFonts w:cs="Times New Roman"/>
-          <w:szCs w:val="28"/>
-        </w:rPr>
-      </w:pPr>
-      <w:r>
-        <w:rPr>
-          <w:rFonts w:cs="Times New Roman"/>
-          <w:szCs w:val="28"/>
-        </w:rPr>
-        <w:t>Перенесемо вільні змінні за знаки рівності і поділимо кожне з рівнянь системи на свій коефіцієнт при самому лівому i - номер рядка):</w:t>
-      </w:r>
-    </w:p>
-    <w:p>
-      <w:pPr>
-        <w:rPr>
-          <w:rStyle w:val="mwe-math-mathml-inline"/>
-          <w:rFonts w:cs="Times New Roman"/>
-          <w:color w:val="202122"/>
-          <w:szCs w:val="28"/>
-          <w:shd w:val="clear" w:color="auto" w:fill="FFFFFF"/>
-        </w:rPr>
-      </w:pPr>
+        <w:t>, то розглянута система несумісна, т . е. у неї немає жодного рішення.</w:t>
+      </w:r>
+    </w:p>
+    <w:p>
+      <w:pPr>
+        <w:rPr>
+          <w:rFonts w:cs="Times New Roman"/>
+          <w:szCs w:val="28"/>
+        </w:rPr>
+      </w:pPr>
+    </w:p>
+    <w:p>
+      <w:pPr>
+        <w:rPr>
+          <w:rFonts w:cs="Times New Roman"/>
+          <w:szCs w:val="28"/>
+        </w:rPr>
+      </w:pPr>
+      <w:r>
+        <w:rPr>
+          <w:rFonts w:cs="Times New Roman"/>
+          <w:szCs w:val="28"/>
+        </w:rPr>
+        <w:t xml:space="preserve">Нехай </w:t>
+      </w:r>
       <w:r>
         <w:rPr>
           <w:noProof/>
           <w:lang w:val="ru-RU" w:eastAsia="ru-RU"/>
         </w:rPr>
         <w:drawing>
-          <wp:inline distT="0" distB="0" distL="0" distR="0" wp14:anchorId="368D0AAF" wp14:editId="5BDFA7C6">
-            <wp:extent cx="2788920" cy="266700"/>
-            <wp:effectExtent l="0" t="0" r="0" b="0"/>
-            <wp:docPr id="18" name="Рисунок 18"/>
+          <wp:inline distT="0" distB="0" distL="0" distR="0" wp14:anchorId="244ED062" wp14:editId="7E9D1671">
+            <wp:extent cx="617220" cy="259080"/>
+            <wp:effectExtent l="0" t="0" r="0" b="7620"/>
+            <wp:docPr id="17" name="Рисунок 17"/>
             <wp:cNvGraphicFramePr>
               <a:graphicFrameLocks xmlns:a="http://schemas.openxmlformats.org/drawingml/2006/main" noChangeAspect="1"/>
             </wp:cNvGraphicFramePr>
@@ -5399,7 +5331,7 @@
                   <pic:spPr>
                     <a:xfrm>
                       <a:off x="0" y="0"/>
-                      <a:ext cx="2788920" cy="266700"/>
+                      <a:ext cx="617220" cy="259080"/>
                     </a:xfrm>
                     <a:prstGeom prst="rect">
                       <a:avLst/>
@@ -5411,12 +5343,52 @@
           </wp:inline>
         </w:drawing>
       </w:r>
-    </w:p>
-    <w:p>
-      <w:pPr>
-        <w:rPr>
-          <w:rFonts w:cs="Times New Roman"/>
-          <w:szCs w:val="28"/>
+      <w:r>
+        <w:rPr>
+          <w:rFonts w:cs="Times New Roman"/>
+          <w:szCs w:val="28"/>
+        </w:rPr>
+        <w:t xml:space="preserve"> </w:t>
+      </w:r>
+      <w:r>
+        <w:rPr>
+          <w:rFonts w:cs="Times New Roman"/>
+          <w:szCs w:val="28"/>
+        </w:rPr>
+        <w:t>для будь-яких i&gt; r.</w:t>
+      </w:r>
+    </w:p>
+    <w:p>
+      <w:pPr>
+        <w:rPr>
+          <w:rFonts w:cs="Times New Roman"/>
+          <w:szCs w:val="28"/>
+        </w:rPr>
+      </w:pPr>
+    </w:p>
+    <w:p>
+      <w:pPr>
+        <w:rPr>
+          <w:rFonts w:cs="Times New Roman"/>
+          <w:szCs w:val="28"/>
+        </w:rPr>
+      </w:pPr>
+      <w:r>
+        <w:rPr>
+          <w:rFonts w:cs="Times New Roman"/>
+          <w:szCs w:val="28"/>
+        </w:rPr>
+        <w:t>Перенесемо вільні змінні за знаки рівності і поділимо кожне з рівнянь системи на свій коефіцієнт при самому лівому i - номер рядка):</w:t>
+      </w:r>
+    </w:p>
+    <w:p>
+      <w:pPr>
+        <w:rPr>
+          <w:rStyle w:val="mwe-math-mathml-inline"/>
+          <w:rFonts w:cs="Times New Roman"/>
+          <w:color w:val="202122"/>
+          <w:szCs w:val="28"/>
+          <w:shd w:val="clear" w:color="auto" w:fill="FFFFFF"/>
         </w:rPr>
       </w:pPr>
       <w:r>
@@ -5425,10 +5397,10 @@
           <w:lang w:val="ru-RU" w:eastAsia="ru-RU"/>
         </w:rPr>
         <w:drawing>
-          <wp:inline distT="0" distB="0" distL="0" distR="0" wp14:anchorId="0C9ECCC2" wp14:editId="46BFD14C">
-            <wp:extent cx="6096000" cy="1104817"/>
-            <wp:effectExtent l="0" t="0" r="0" b="635"/>
-            <wp:docPr id="20" name="Рисунок 20"/>
+          <wp:inline distT="0" distB="0" distL="0" distR="0" wp14:anchorId="6B72DAE5" wp14:editId="304467F9">
+            <wp:extent cx="2788920" cy="266700"/>
+            <wp:effectExtent l="0" t="0" r="0" b="0"/>
+            <wp:docPr id="18" name="Рисунок 18"/>
             <wp:cNvGraphicFramePr>
               <a:graphicFrameLocks xmlns:a="http://schemas.openxmlformats.org/drawingml/2006/main" noChangeAspect="1"/>
             </wp:cNvGraphicFramePr>
@@ -5448,6 +5420,55 @@
                   <pic:spPr>
                     <a:xfrm>
                       <a:off x="0" y="0"/>
+                      <a:ext cx="2788920" cy="266700"/>
+                    </a:xfrm>
+                    <a:prstGeom prst="rect">
+                      <a:avLst/>
+                    </a:prstGeom>
+                  </pic:spPr>
+                </pic:pic>
+              </a:graphicData>
+            </a:graphic>
+          </wp:inline>
+        </w:drawing>
+      </w:r>
+    </w:p>
+    <w:p>
+      <w:pPr>
+        <w:rPr>
+          <w:rFonts w:cs="Times New Roman"/>
+          <w:szCs w:val="28"/>
+        </w:rPr>
+      </w:pPr>
+      <w:r>
+        <w:rPr>
+          <w:noProof/>
+          <w:lang w:val="ru-RU" w:eastAsia="ru-RU"/>
+        </w:rPr>
+        <w:drawing>
+          <wp:inline distT="0" distB="0" distL="0" distR="0" wp14:anchorId="4B557AC5" wp14:editId="2953C410">
+            <wp:extent cx="6096000" cy="1104817"/>
+            <wp:effectExtent l="0" t="0" r="0" b="635"/>
+            <wp:docPr id="20" name="Рисунок 20"/>
+            <wp:cNvGraphicFramePr>
+              <a:graphicFrameLocks xmlns:a="http://schemas.openxmlformats.org/drawingml/2006/main" noChangeAspect="1"/>
+            </wp:cNvGraphicFramePr>
+            <a:graphic xmlns:a="http://schemas.openxmlformats.org/drawingml/2006/main">
+              <a:graphicData uri="http://schemas.openxmlformats.org/drawingml/2006/picture">
+                <pic:pic xmlns:pic="http://schemas.openxmlformats.org/drawingml/2006/picture">
+                  <pic:nvPicPr>
+                    <pic:cNvPr id="0" name=""/>
+                    <pic:cNvPicPr/>
+                  </pic:nvPicPr>
+                  <pic:blipFill>
+                    <a:blip r:embed="rId20"/>
+                    <a:stretch>
+                      <a:fillRect/>
+                    </a:stretch>
+                  </pic:blipFill>
+                  <pic:spPr>
+                    <a:xfrm>
+                      <a:off x="0" y="0"/>
                       <a:ext cx="6092744" cy="1104227"/>
                     </a:xfrm>
                     <a:prstGeom prst="rect">
@@ -5482,7 +5503,7 @@
         <mc:AlternateContent>
           <mc:Choice Requires="wps">
             <w:drawing>
-              <wp:inline distT="0" distB="0" distL="0" distR="0" wp14:anchorId="5479A207" wp14:editId="5949DC1B">
+              <wp:inline distT="0" distB="0" distL="0" distR="0" wp14:anchorId="0D957441" wp14:editId="39999E4E">
                 <wp:extent cx="304800" cy="304800"/>
                 <wp:effectExtent l="0" t="0" r="0" b="0"/>
                 <wp:docPr id="19" name="Прямоугольник 19" descr="{\displaystyle i=1,\ldots ,r,\quad k=i+1,\ldots ,n.}"/>
@@ -5842,82 +5863,10 @@
           <w:lang w:val="ru-RU" w:eastAsia="ru-RU"/>
         </w:rPr>
         <w:drawing>
-          <wp:inline distT="0" distB="0" distL="0" distR="0" wp14:anchorId="4C38466A" wp14:editId="54893E70">
+          <wp:inline distT="0" distB="0" distL="0" distR="0" wp14:anchorId="555AF51F" wp14:editId="1D7A777D">
             <wp:extent cx="2506980" cy="982980"/>
             <wp:effectExtent l="0" t="0" r="7620" b="7620"/>
             <wp:docPr id="21" name="Рисунок 21"/>
-            <wp:cNvGraphicFramePr>
-              <a:graphicFrameLocks xmlns:a="http://schemas.openxmlformats.org/drawingml/2006/main" noChangeAspect="1"/>
-            </wp:cNvGraphicFramePr>
-            <a:graphic xmlns:a="http://schemas.openxmlformats.org/drawingml/2006/main">
-              <a:graphicData uri="http://schemas.openxmlformats.org/drawingml/2006/picture">
-                <pic:pic xmlns:pic="http://schemas.openxmlformats.org/drawingml/2006/picture">
-                  <pic:nvPicPr>
-                    <pic:cNvPr id="0" name=""/>
-                    <pic:cNvPicPr/>
-                  </pic:nvPicPr>
-                  <pic:blipFill>
-                    <a:blip r:embed="rId20"/>
-                    <a:stretch>
-                      <a:fillRect/>
-                    </a:stretch>
-                  </pic:blipFill>
-                  <pic:spPr>
-                    <a:xfrm>
-                      <a:off x="0" y="0"/>
-                      <a:ext cx="2506980" cy="982980"/>
-                    </a:xfrm>
-                    <a:prstGeom prst="rect">
-                      <a:avLst/>
-                    </a:prstGeom>
-                  </pic:spPr>
-                </pic:pic>
-              </a:graphicData>
-            </a:graphic>
-          </wp:inline>
-        </w:drawing>
-      </w:r>
-    </w:p>
-    <w:p>
-      <w:pPr>
-        <w:rPr>
-          <w:rFonts w:cs="Times New Roman"/>
-          <w:szCs w:val="28"/>
-        </w:rPr>
-      </w:pPr>
-      <w:r>
-        <w:rPr>
-          <w:rFonts w:cs="Times New Roman"/>
-          <w:szCs w:val="28"/>
-        </w:rPr>
-        <w:t xml:space="preserve">Помножити перше рівняння вихідної системи (1) на з1, друге на s1 і скласти їх; отриманим рівнянням замінимо перше рівняння системи. Потім перше рівняння вихідної системи множимо на -s1, друге на c1 і результатом </w:t>
-      </w:r>
-      <w:r>
-        <w:rPr>
-          <w:rFonts w:cs="Times New Roman"/>
-          <w:szCs w:val="28"/>
-        </w:rPr>
-        <w:lastRenderedPageBreak/>
-        <w:t>їх складання замінимо друге рівняння. Таким чином, перші два рівняння (1) замінюються рівняннями</w:t>
-      </w:r>
-    </w:p>
-    <w:p>
-      <w:pPr>
-        <w:rPr>
-          <w:rFonts w:cs="Times New Roman"/>
-          <w:szCs w:val="28"/>
-        </w:rPr>
-      </w:pPr>
-      <w:r>
-        <w:rPr>
-          <w:noProof/>
-          <w:lang w:val="ru-RU" w:eastAsia="ru-RU"/>
-        </w:rPr>
-        <w:drawing>
-          <wp:inline distT="0" distB="0" distL="0" distR="0" wp14:anchorId="4BB263DB" wp14:editId="5D50355E">
-            <wp:extent cx="5940425" cy="2030621"/>
-            <wp:effectExtent l="0" t="0" r="3175" b="8255"/>
-            <wp:docPr id="22" name="Рисунок 22"/>
             <wp:cNvGraphicFramePr>
               <a:graphicFrameLocks xmlns:a="http://schemas.openxmlformats.org/drawingml/2006/main" noChangeAspect="1"/>
             </wp:cNvGraphicFramePr>
@@ -5937,7 +5886,7 @@
                   <pic:spPr>
                     <a:xfrm>
                       <a:off x="0" y="0"/>
-                      <a:ext cx="5940425" cy="2030621"/>
+                      <a:ext cx="2506980" cy="982980"/>
                     </a:xfrm>
                     <a:prstGeom prst="rect">
                       <a:avLst/>
@@ -5962,18 +5911,34 @@
           <w:rFonts w:cs="Times New Roman"/>
           <w:szCs w:val="28"/>
         </w:rPr>
-        <w:t>Звідси</w:t>
-      </w:r>
+        <w:t xml:space="preserve">Помножити перше рівняння вихідної системи (1) на з1, друге на s1 і скласти їх; отриманим рівнянням замінимо перше рівняння системи. Потім перше рівняння вихідної системи множимо на -s1, друге на c1 і результатом </w:t>
+      </w:r>
+      <w:r>
+        <w:rPr>
+          <w:rFonts w:cs="Times New Roman"/>
+          <w:szCs w:val="28"/>
+        </w:rPr>
+        <w:lastRenderedPageBreak/>
+        <w:t>їх складання замінимо друге рівняння. Таким чином, перші два рівняння (1) замінюються рівняннями</w:t>
+      </w:r>
+    </w:p>
+    <w:p>
+      <w:pPr>
+        <w:rPr>
+          <w:rFonts w:cs="Times New Roman"/>
+          <w:szCs w:val="28"/>
+        </w:rPr>
+      </w:pPr>
       <w:r>
         <w:rPr>
           <w:noProof/>
           <w:lang w:val="ru-RU" w:eastAsia="ru-RU"/>
         </w:rPr>
         <w:drawing>
-          <wp:inline distT="0" distB="0" distL="0" distR="0" wp14:anchorId="77311D4A" wp14:editId="00616742">
-            <wp:extent cx="2278380" cy="502920"/>
-            <wp:effectExtent l="0" t="0" r="7620" b="0"/>
-            <wp:docPr id="23" name="Рисунок 23"/>
+          <wp:inline distT="0" distB="0" distL="0" distR="0" wp14:anchorId="7E46A5FC" wp14:editId="775AC1DC">
+            <wp:extent cx="5940425" cy="2030621"/>
+            <wp:effectExtent l="0" t="0" r="3175" b="8255"/>
+            <wp:docPr id="22" name="Рисунок 22"/>
             <wp:cNvGraphicFramePr>
               <a:graphicFrameLocks xmlns:a="http://schemas.openxmlformats.org/drawingml/2006/main" noChangeAspect="1"/>
             </wp:cNvGraphicFramePr>
@@ -5993,7 +5958,7 @@
                   <pic:spPr>
                     <a:xfrm>
                       <a:off x="0" y="0"/>
-                      <a:ext cx="2278380" cy="502920"/>
+                      <a:ext cx="5940425" cy="2030621"/>
                     </a:xfrm>
                     <a:prstGeom prst="rect">
                       <a:avLst/>
@@ -6005,47 +5970,31 @@
           </wp:inline>
         </w:drawing>
       </w:r>
-      <w:r>
-        <w:rPr>
-          <w:rFonts w:cs="Times New Roman"/>
-          <w:szCs w:val="28"/>
-        </w:rPr>
-        <w:t xml:space="preserve"> Ці числа можна інтерпретувати як косинус і синус деяких кута (звідси назва метод обертання, кожен крок такого перетворення можна розглядати як обертання Розширене матриці системи в площині обнуляє індексу).</w:t>
-      </w:r>
-    </w:p>
-    <w:p>
-      <w:pPr>
-        <w:rPr>
-          <w:rFonts w:cs="Times New Roman"/>
-          <w:szCs w:val="28"/>
-        </w:rPr>
-      </w:pPr>
-      <w:r>
-        <w:rPr>
-          <w:rFonts w:cs="Times New Roman"/>
-          <w:szCs w:val="28"/>
-        </w:rPr>
-        <w:t>В результаті перетворень отримаємо систему</w:t>
-      </w:r>
-    </w:p>
-    <w:p>
-      <w:pPr>
-        <w:jc w:val="center"/>
-        <w:rPr>
-          <w:rFonts w:cs="Times New Roman"/>
-          <w:szCs w:val="28"/>
-        </w:rPr>
-      </w:pPr>
+    </w:p>
+    <w:p>
+      <w:pPr>
+        <w:rPr>
+          <w:rFonts w:cs="Times New Roman"/>
+          <w:szCs w:val="28"/>
+        </w:rPr>
+      </w:pPr>
+      <w:r>
+        <w:rPr>
+          <w:rFonts w:cs="Times New Roman"/>
+          <w:szCs w:val="28"/>
+        </w:rPr>
+        <w:t>Звідси</w:t>
+      </w:r>
       <w:r>
         <w:rPr>
           <w:noProof/>
           <w:lang w:val="ru-RU" w:eastAsia="ru-RU"/>
         </w:rPr>
         <w:drawing>
-          <wp:inline distT="0" distB="0" distL="0" distR="0" wp14:anchorId="0608AFF1" wp14:editId="73CE1B73">
-            <wp:extent cx="2926080" cy="1691640"/>
-            <wp:effectExtent l="0" t="0" r="7620" b="3810"/>
-            <wp:docPr id="24" name="Рисунок 24"/>
+          <wp:inline distT="0" distB="0" distL="0" distR="0" wp14:anchorId="6FCC04CA" wp14:editId="00E09A92">
+            <wp:extent cx="2278380" cy="502920"/>
+            <wp:effectExtent l="0" t="0" r="7620" b="0"/>
+            <wp:docPr id="23" name="Рисунок 23"/>
             <wp:cNvGraphicFramePr>
               <a:graphicFrameLocks xmlns:a="http://schemas.openxmlformats.org/drawingml/2006/main" noChangeAspect="1"/>
             </wp:cNvGraphicFramePr>
@@ -6065,7 +6014,7 @@
                   <pic:spPr>
                     <a:xfrm>
                       <a:off x="0" y="0"/>
-                      <a:ext cx="2926080" cy="1691640"/>
+                      <a:ext cx="2278380" cy="502920"/>
                     </a:xfrm>
                     <a:prstGeom prst="rect">
                       <a:avLst/>
@@ -6077,25 +6026,32 @@
           </wp:inline>
         </w:drawing>
       </w:r>
-    </w:p>
-    <w:p>
-      <w:pPr>
-        <w:jc w:val="left"/>
-        <w:rPr>
-          <w:rFonts w:cs="Times New Roman"/>
-          <w:szCs w:val="28"/>
-        </w:rPr>
-      </w:pPr>
-      <w:r>
-        <w:rPr>
-          <w:rFonts w:cs="Times New Roman"/>
-          <w:szCs w:val="28"/>
-        </w:rPr>
-        <w:t>де</w:t>
-      </w:r>
-    </w:p>
-    <w:p>
-      <w:pPr>
+      <w:r>
+        <w:rPr>
+          <w:rFonts w:cs="Times New Roman"/>
+          <w:szCs w:val="28"/>
+        </w:rPr>
+        <w:t xml:space="preserve"> Ці числа можна інтерпретувати як косинус і синус деяких кута (звідси назва метод обертання, кожен крок такого перетворення можна розглядати як обертання Розширене матриці системи в площині обнуляє індексу).</w:t>
+      </w:r>
+    </w:p>
+    <w:p>
+      <w:pPr>
+        <w:rPr>
+          <w:rFonts w:cs="Times New Roman"/>
+          <w:szCs w:val="28"/>
+        </w:rPr>
+      </w:pPr>
+      <w:r>
+        <w:rPr>
+          <w:rFonts w:cs="Times New Roman"/>
+          <w:szCs w:val="28"/>
+        </w:rPr>
+        <w:t>В результаті перетворень отримаємо систему</w:t>
+      </w:r>
+    </w:p>
+    <w:p>
+      <w:pPr>
+        <w:jc w:val="center"/>
         <w:rPr>
           <w:rFonts w:cs="Times New Roman"/>
           <w:szCs w:val="28"/>
@@ -6107,10 +6063,10 @@
           <w:lang w:val="ru-RU" w:eastAsia="ru-RU"/>
         </w:rPr>
         <w:drawing>
-          <wp:inline distT="0" distB="0" distL="0" distR="0" wp14:anchorId="23F4DFC4" wp14:editId="2187F1C4">
-            <wp:extent cx="5402580" cy="906780"/>
-            <wp:effectExtent l="0" t="0" r="7620" b="7620"/>
-            <wp:docPr id="25" name="Рисунок 25"/>
+          <wp:inline distT="0" distB="0" distL="0" distR="0" wp14:anchorId="439676C8" wp14:editId="7E57A2C8">
+            <wp:extent cx="2926080" cy="1691640"/>
+            <wp:effectExtent l="0" t="0" r="7620" b="3810"/>
+            <wp:docPr id="24" name="Рисунок 24"/>
             <wp:cNvGraphicFramePr>
               <a:graphicFrameLocks xmlns:a="http://schemas.openxmlformats.org/drawingml/2006/main" noChangeAspect="1"/>
             </wp:cNvGraphicFramePr>
@@ -6130,7 +6086,7 @@
                   <pic:spPr>
                     <a:xfrm>
                       <a:off x="0" y="0"/>
-                      <a:ext cx="5402580" cy="906780"/>
+                      <a:ext cx="2926080" cy="1691640"/>
                     </a:xfrm>
                     <a:prstGeom prst="rect">
                       <a:avLst/>
@@ -6142,12 +6098,21 @@
           </wp:inline>
         </w:drawing>
       </w:r>
-      <w:r>
-        <w:rPr>
-          <w:rFonts w:cs="Times New Roman"/>
-          <w:szCs w:val="28"/>
-        </w:rPr>
-        <w:t>Далі перше рівняння системи замінюється новим, отриманим складання результатів множення першого і третього рівнянь відповідно на</w:t>
+    </w:p>
+    <w:p>
+      <w:pPr>
+        <w:jc w:val="left"/>
+        <w:rPr>
+          <w:rFonts w:cs="Times New Roman"/>
+          <w:szCs w:val="28"/>
+        </w:rPr>
+      </w:pPr>
+      <w:r>
+        <w:rPr>
+          <w:rFonts w:cs="Times New Roman"/>
+          <w:szCs w:val="28"/>
+        </w:rPr>
+        <w:t>де</w:t>
       </w:r>
     </w:p>
     <w:p>
@@ -6163,10 +6128,10 @@
           <w:lang w:val="ru-RU" w:eastAsia="ru-RU"/>
         </w:rPr>
         <w:drawing>
-          <wp:inline distT="0" distB="0" distL="0" distR="0" wp14:anchorId="125A6E61" wp14:editId="3C98CEC0">
-            <wp:extent cx="4084320" cy="678180"/>
-            <wp:effectExtent l="0" t="0" r="0" b="7620"/>
-            <wp:docPr id="26" name="Рисунок 26"/>
+          <wp:inline distT="0" distB="0" distL="0" distR="0" wp14:anchorId="030CCCF1" wp14:editId="1D1EFDD0">
+            <wp:extent cx="5402580" cy="906780"/>
+            <wp:effectExtent l="0" t="0" r="7620" b="7620"/>
+            <wp:docPr id="25" name="Рисунок 25"/>
             <wp:cNvGraphicFramePr>
               <a:graphicFrameLocks xmlns:a="http://schemas.openxmlformats.org/drawingml/2006/main" noChangeAspect="1"/>
             </wp:cNvGraphicFramePr>
@@ -6186,7 +6151,7 @@
                   <pic:spPr>
                     <a:xfrm>
                       <a:off x="0" y="0"/>
-                      <a:ext cx="4084320" cy="678180"/>
+                      <a:ext cx="5402580" cy="906780"/>
                     </a:xfrm>
                     <a:prstGeom prst="rect">
                       <a:avLst/>
@@ -6198,35 +6163,12 @@
           </wp:inline>
         </w:drawing>
       </w:r>
-    </w:p>
-    <w:p>
-      <w:pPr>
-        <w:rPr>
-          <w:rFonts w:cs="Times New Roman"/>
-          <w:szCs w:val="28"/>
-        </w:rPr>
-      </w:pPr>
-      <w:r>
-        <w:rPr>
-          <w:rFonts w:cs="Times New Roman"/>
-          <w:szCs w:val="28"/>
-        </w:rPr>
-        <w:lastRenderedPageBreak/>
-        <w:t>а</w:t>
-      </w:r>
-      <w:r>
-        <w:rPr>
-          <w:rFonts w:cs="Times New Roman"/>
-          <w:szCs w:val="28"/>
-        </w:rPr>
-        <w:t xml:space="preserve"> т</w:t>
-      </w:r>
-      <w:r>
-        <w:rPr>
-          <w:rFonts w:cs="Times New Roman"/>
-          <w:szCs w:val="28"/>
-        </w:rPr>
-        <w:t>ретє-рівнянням, отримане при складання результатів множення тих же</w:t>
+      <w:r>
+        <w:rPr>
+          <w:rFonts w:cs="Times New Roman"/>
+          <w:szCs w:val="28"/>
+        </w:rPr>
+        <w:t>Далі перше рівняння системи замінюється новим, отриманим складання результатів множення першого і третього рівнянь відповідно на</w:t>
       </w:r>
     </w:p>
     <w:p>
@@ -6242,10 +6184,10 @@
           <w:lang w:val="ru-RU" w:eastAsia="ru-RU"/>
         </w:rPr>
         <w:drawing>
-          <wp:inline distT="0" distB="0" distL="0" distR="0" wp14:anchorId="361E643E" wp14:editId="40FB49D3">
-            <wp:extent cx="5516880" cy="2316480"/>
-            <wp:effectExtent l="0" t="0" r="7620" b="7620"/>
-            <wp:docPr id="27" name="Рисунок 27"/>
+          <wp:inline distT="0" distB="0" distL="0" distR="0" wp14:anchorId="48FBDA3F" wp14:editId="00F090E3">
+            <wp:extent cx="4084320" cy="678180"/>
+            <wp:effectExtent l="0" t="0" r="0" b="7620"/>
+            <wp:docPr id="26" name="Рисунок 26"/>
             <wp:cNvGraphicFramePr>
               <a:graphicFrameLocks xmlns:a="http://schemas.openxmlformats.org/drawingml/2006/main" noChangeAspect="1"/>
             </wp:cNvGraphicFramePr>
@@ -6265,7 +6207,7 @@
                   <pic:spPr>
                     <a:xfrm>
                       <a:off x="0" y="0"/>
-                      <a:ext cx="5516880" cy="2316480"/>
+                      <a:ext cx="4084320" cy="678180"/>
                     </a:xfrm>
                     <a:prstGeom prst="rect">
                       <a:avLst/>
@@ -6277,12 +6219,35 @@
           </wp:inline>
         </w:drawing>
       </w:r>
-      <w:r>
-        <w:rPr>
-          <w:rFonts w:cs="Times New Roman"/>
-          <w:szCs w:val="28"/>
-        </w:rPr>
-        <w:t>де</w:t>
+    </w:p>
+    <w:p>
+      <w:pPr>
+        <w:rPr>
+          <w:rFonts w:cs="Times New Roman"/>
+          <w:szCs w:val="28"/>
+        </w:rPr>
+      </w:pPr>
+      <w:r>
+        <w:rPr>
+          <w:rFonts w:cs="Times New Roman"/>
+          <w:szCs w:val="28"/>
+        </w:rPr>
+        <w:lastRenderedPageBreak/>
+        <w:t>а</w:t>
+      </w:r>
+      <w:r>
+        <w:rPr>
+          <w:rFonts w:cs="Times New Roman"/>
+          <w:szCs w:val="28"/>
+        </w:rPr>
+        <w:t xml:space="preserve"> т</w:t>
+      </w:r>
+      <w:r>
+        <w:rPr>
+          <w:rFonts w:cs="Times New Roman"/>
+          <w:szCs w:val="28"/>
+        </w:rPr>
+        <w:t>ретє-рівнянням, отримане при складання результатів множення тих же</w:t>
       </w:r>
     </w:p>
     <w:p>
@@ -6298,10 +6263,10 @@
           <w:lang w:val="ru-RU" w:eastAsia="ru-RU"/>
         </w:rPr>
         <w:drawing>
-          <wp:inline distT="0" distB="0" distL="0" distR="0" wp14:anchorId="535517DB" wp14:editId="2DFE64C6">
-            <wp:extent cx="5402580" cy="830580"/>
+          <wp:inline distT="0" distB="0" distL="0" distR="0" wp14:anchorId="27F2FA75" wp14:editId="2F7F1181">
+            <wp:extent cx="5516880" cy="2316480"/>
             <wp:effectExtent l="0" t="0" r="7620" b="7620"/>
-            <wp:docPr id="28" name="Рисунок 28"/>
+            <wp:docPr id="27" name="Рисунок 27"/>
             <wp:cNvGraphicFramePr>
               <a:graphicFrameLocks xmlns:a="http://schemas.openxmlformats.org/drawingml/2006/main" noChangeAspect="1"/>
             </wp:cNvGraphicFramePr>
@@ -6321,6 +6286,62 @@
                   <pic:spPr>
                     <a:xfrm>
                       <a:off x="0" y="0"/>
+                      <a:ext cx="5516880" cy="2316480"/>
+                    </a:xfrm>
+                    <a:prstGeom prst="rect">
+                      <a:avLst/>
+                    </a:prstGeom>
+                  </pic:spPr>
+                </pic:pic>
+              </a:graphicData>
+            </a:graphic>
+          </wp:inline>
+        </w:drawing>
+      </w:r>
+      <w:r>
+        <w:rPr>
+          <w:rFonts w:cs="Times New Roman"/>
+          <w:szCs w:val="28"/>
+        </w:rPr>
+        <w:t>де</w:t>
+      </w:r>
+    </w:p>
+    <w:p>
+      <w:pPr>
+        <w:rPr>
+          <w:rFonts w:cs="Times New Roman"/>
+          <w:szCs w:val="28"/>
+        </w:rPr>
+      </w:pPr>
+      <w:r>
+        <w:rPr>
+          <w:noProof/>
+          <w:lang w:val="ru-RU" w:eastAsia="ru-RU"/>
+        </w:rPr>
+        <w:drawing>
+          <wp:inline distT="0" distB="0" distL="0" distR="0" wp14:anchorId="38CF4D48" wp14:editId="03D482F6">
+            <wp:extent cx="5402580" cy="830580"/>
+            <wp:effectExtent l="0" t="0" r="7620" b="7620"/>
+            <wp:docPr id="28" name="Рисунок 28"/>
+            <wp:cNvGraphicFramePr>
+              <a:graphicFrameLocks xmlns:a="http://schemas.openxmlformats.org/drawingml/2006/main" noChangeAspect="1"/>
+            </wp:cNvGraphicFramePr>
+            <a:graphic xmlns:a="http://schemas.openxmlformats.org/drawingml/2006/main">
+              <a:graphicData uri="http://schemas.openxmlformats.org/drawingml/2006/picture">
+                <pic:pic xmlns:pic="http://schemas.openxmlformats.org/drawingml/2006/picture">
+                  <pic:nvPicPr>
+                    <pic:cNvPr id="0" name=""/>
+                    <pic:cNvPicPr/>
+                  </pic:nvPicPr>
+                  <pic:blipFill>
+                    <a:blip r:embed="rId28"/>
+                    <a:stretch>
+                      <a:fillRect/>
+                    </a:stretch>
+                  </pic:blipFill>
+                  <pic:spPr>
+                    <a:xfrm>
+                      <a:off x="0" y="0"/>
                       <a:ext cx="5402580" cy="830580"/>
                     </a:xfrm>
                     <a:prstGeom prst="rect">
@@ -6501,7 +6522,7 @@
       </w:tblPr>
       <w:tblGrid>
         <w:gridCol w:w="2197"/>
-        <w:gridCol w:w="6654"/>
+        <w:gridCol w:w="6653"/>
       </w:tblGrid>
       <w:tr>
         <w:tc>
@@ -9284,7 +9305,7 @@
           <w:lang w:val="ru-RU" w:eastAsia="ru-RU"/>
         </w:rPr>
         <w:drawing>
-          <wp:inline distT="0" distB="0" distL="0" distR="0" wp14:anchorId="0C8FE546" wp14:editId="075B6548">
+          <wp:inline distT="0" distB="0" distL="0" distR="0" wp14:anchorId="0AB0D14A" wp14:editId="3C59C705">
             <wp:extent cx="4267042" cy="7957457"/>
             <wp:effectExtent l="0" t="0" r="635" b="5715"/>
             <wp:docPr id="5" name="Рисунок 5" descr="C:\Users\workstation 1\Downloads\PlanningUML (1).png"/>
@@ -9301,7 +9322,7 @@
                     </pic:cNvPicPr>
                   </pic:nvPicPr>
                   <pic:blipFill>
-                    <a:blip r:embed="rId28">
+                    <a:blip r:embed="rId29">
                       <a:extLst>
                         <a:ext uri="{28A0092B-C50C-407E-A947-70E740481C1C}">
                           <a14:useLocalDpi xmlns:a14="http://schemas.microsoft.com/office/drawing/2010/main" val="0"/>
@@ -9403,7 +9424,7 @@
         <w:gridCol w:w="1804"/>
         <w:gridCol w:w="1337"/>
         <w:gridCol w:w="1337"/>
-        <w:gridCol w:w="1390"/>
+        <w:gridCol w:w="1389"/>
       </w:tblGrid>
       <w:tr>
         <w:trPr>
@@ -11324,8 +11345,6 @@
             </w:r>
           </w:p>
         </w:tc>
-        <w:bookmarkStart w:id="10" w:name="_GoBack"/>
-        <w:bookmarkEnd w:id="10"/>
       </w:tr>
       <w:tr>
         <w:trPr>
@@ -16638,9 +16657,9 @@
       <w:pPr>
         <w:pStyle w:val="ad"/>
       </w:pPr>
-      <w:bookmarkStart w:id="11" w:name="_Toc2863377"/>
-      <w:bookmarkStart w:id="12" w:name="_Toc49322725"/>
-      <w:bookmarkStart w:id="13" w:name="_Toc49328237"/>
+      <w:bookmarkStart w:id="10" w:name="_Toc2863377"/>
+      <w:bookmarkStart w:id="11" w:name="_Toc49322725"/>
+      <w:bookmarkStart w:id="12" w:name="_Toc49328237"/>
       <w:r>
         <w:lastRenderedPageBreak/>
         <w:t xml:space="preserve">1 </w:t>
@@ -16669,9 +16688,9 @@
         </w:rPr>
         <w:t>коду</w:t>
       </w:r>
+      <w:bookmarkEnd w:id="10"/>
       <w:bookmarkEnd w:id="11"/>
       <w:bookmarkEnd w:id="12"/>
-      <w:bookmarkEnd w:id="13"/>
     </w:p>
     <w:p>
       <w:pPr>
@@ -16708,7 +16727,7 @@
         <mc:AlternateContent>
           <mc:Choice Requires="wpg">
             <w:drawing>
-              <wp:anchor distT="0" distB="0" distL="114300" distR="114300" simplePos="0" relativeHeight="251659264" behindDoc="0" locked="0" layoutInCell="1" allowOverlap="1" wp14:anchorId="241580C9" wp14:editId="67FA532B">
+              <wp:anchor distT="0" distB="0" distL="114300" distR="114300" simplePos="0" relativeHeight="251659264" behindDoc="0" locked="0" layoutInCell="1" allowOverlap="1" wp14:anchorId="5B34DB10" wp14:editId="15C4E342">
                 <wp:simplePos x="0" y="0"/>
                 <wp:positionH relativeFrom="column">
                   <wp:posOffset>841375</wp:posOffset>
@@ -17080,7 +17099,7 @@
         <mc:AlternateContent>
           <mc:Choice Requires="wpg">
             <w:drawing>
-              <wp:anchor distT="0" distB="0" distL="114300" distR="114300" simplePos="0" relativeHeight="251660288" behindDoc="0" locked="0" layoutInCell="1" allowOverlap="1" wp14:anchorId="095582A6" wp14:editId="3081CE9B">
+              <wp:anchor distT="0" distB="0" distL="114300" distR="114300" simplePos="0" relativeHeight="251660288" behindDoc="0" locked="0" layoutInCell="1" allowOverlap="1" wp14:anchorId="3D4F2AC7" wp14:editId="2128D8EE">
                 <wp:simplePos x="0" y="0"/>
                 <wp:positionH relativeFrom="column">
                   <wp:posOffset>1838325</wp:posOffset>
@@ -17354,7 +17373,7 @@
         <mc:AlternateContent>
           <mc:Choice Requires="wpg">
             <w:drawing>
-              <wp:anchor distT="0" distB="0" distL="114300" distR="114300" simplePos="0" relativeHeight="251661312" behindDoc="0" locked="0" layoutInCell="1" allowOverlap="1" wp14:anchorId="7EDFE1E7" wp14:editId="6DEA53B3">
+              <wp:anchor distT="0" distB="0" distL="114300" distR="114300" simplePos="0" relativeHeight="251661312" behindDoc="0" locked="0" layoutInCell="1" allowOverlap="1" wp14:anchorId="3716E4A0" wp14:editId="044D9084">
                 <wp:simplePos x="0" y="0"/>
                 <wp:positionH relativeFrom="column">
                   <wp:posOffset>1548765</wp:posOffset>
@@ -17707,7 +17726,7 @@
         <mc:AlternateContent>
           <mc:Choice Requires="wps">
             <w:drawing>
-              <wp:anchor distT="0" distB="0" distL="114300" distR="114300" simplePos="0" relativeHeight="251662336" behindDoc="0" locked="0" layoutInCell="1" allowOverlap="1" wp14:anchorId="5199F2BC" wp14:editId="1A02081E">
+              <wp:anchor distT="0" distB="0" distL="114300" distR="114300" simplePos="0" relativeHeight="251662336" behindDoc="0" locked="0" layoutInCell="1" allowOverlap="1" wp14:anchorId="2EADC8E2" wp14:editId="5C005107">
                 <wp:simplePos x="0" y="0"/>
                 <wp:positionH relativeFrom="column">
                   <wp:posOffset>1684020</wp:posOffset>
@@ -33345,9 +33364,9 @@
           <w:lang w:val="en-US"/>
         </w:rPr>
       </w:pPr>
-      <w:bookmarkStart w:id="14" w:name="_Toc451632599"/>
-      <w:bookmarkStart w:id="15" w:name="_Toc49322726"/>
-      <w:bookmarkStart w:id="16" w:name="_Toc49328238"/>
+      <w:bookmarkStart w:id="13" w:name="_Toc451632599"/>
+      <w:bookmarkStart w:id="14" w:name="_Toc49322726"/>
+      <w:bookmarkStart w:id="15" w:name="_Toc49328238"/>
       <w:r>
         <w:rPr>
           <w:rFonts w:ascii="Times New Roman" w:hAnsi="Times New Roman" w:cs="Times New Roman"/>
@@ -33367,9 +33386,9 @@
         </w:rPr>
         <w:t xml:space="preserve"> </w:t>
       </w:r>
+      <w:bookmarkEnd w:id="13"/>
       <w:bookmarkEnd w:id="14"/>
       <w:bookmarkEnd w:id="15"/>
-      <w:bookmarkEnd w:id="16"/>
       <w:r>
         <w:rPr>
           <w:rFonts w:ascii="Times New Roman" w:hAnsi="Times New Roman" w:cs="Times New Roman"/>
@@ -33391,9 +33410,9 @@
           <w:lang w:val="uk-UA"/>
         </w:rPr>
       </w:pPr>
-      <w:bookmarkStart w:id="17" w:name="_Toc451632600"/>
-      <w:bookmarkStart w:id="18" w:name="_Toc49322727"/>
-      <w:bookmarkStart w:id="19" w:name="_Toc49328239"/>
+      <w:bookmarkStart w:id="16" w:name="_Toc451632600"/>
+      <w:bookmarkStart w:id="17" w:name="_Toc49322727"/>
+      <w:bookmarkStart w:id="18" w:name="_Toc49328239"/>
       <w:r>
         <w:rPr>
           <w:lang w:val="uk-UA"/>
@@ -33406,9 +33425,9 @@
         </w:rPr>
         <w:t>Робота з програмою</w:t>
       </w:r>
+      <w:bookmarkEnd w:id="16"/>
       <w:bookmarkEnd w:id="17"/>
       <w:bookmarkEnd w:id="18"/>
-      <w:bookmarkEnd w:id="19"/>
     </w:p>
     <w:p>
       <w:r>
@@ -33432,112 +33451,10 @@
           <w:lang w:val="ru-RU" w:eastAsia="ru-RU"/>
         </w:rPr>
         <w:drawing>
-          <wp:inline distT="0" distB="0" distL="0" distR="0" wp14:anchorId="312F78D1" wp14:editId="053AB6F5">
+          <wp:inline distT="0" distB="0" distL="0" distR="0" wp14:anchorId="13316BF6" wp14:editId="6A077DDA">
             <wp:extent cx="2888478" cy="2487163"/>
             <wp:effectExtent l="0" t="0" r="7620" b="8890"/>
             <wp:docPr id="1" name="Рисунок 1"/>
-            <wp:cNvGraphicFramePr>
-              <a:graphicFrameLocks xmlns:a="http://schemas.openxmlformats.org/drawingml/2006/main" noChangeAspect="1"/>
-            </wp:cNvGraphicFramePr>
-            <a:graphic xmlns:a="http://schemas.openxmlformats.org/drawingml/2006/main">
-              <a:graphicData uri="http://schemas.openxmlformats.org/drawingml/2006/picture">
-                <pic:pic xmlns:pic="http://schemas.openxmlformats.org/drawingml/2006/picture">
-                  <pic:nvPicPr>
-                    <pic:cNvPr id="0" name=""/>
-                    <pic:cNvPicPr/>
-                  </pic:nvPicPr>
-                  <pic:blipFill>
-                    <a:blip r:embed="rId29"/>
-                    <a:stretch>
-                      <a:fillRect/>
-                    </a:stretch>
-                  </pic:blipFill>
-                  <pic:spPr>
-                    <a:xfrm>
-                      <a:off x="0" y="0"/>
-                      <a:ext cx="2889292" cy="2487864"/>
-                    </a:xfrm>
-                    <a:prstGeom prst="rect">
-                      <a:avLst/>
-                    </a:prstGeom>
-                  </pic:spPr>
-                </pic:pic>
-              </a:graphicData>
-            </a:graphic>
-          </wp:inline>
-        </w:drawing>
-      </w:r>
-    </w:p>
-    <w:p>
-      <w:pPr>
-        <w:ind w:firstLine="0"/>
-        <w:jc w:val="center"/>
-      </w:pPr>
-      <w:r>
-        <w:t>Рисунок 5</w:t>
-      </w:r>
-      <w:r>
-        <w:t>.1 –</w:t>
-      </w:r>
-      <w:r>
-        <w:t xml:space="preserve"> Головне вікно програми</w:t>
-      </w:r>
-    </w:p>
-    <w:p>
-      <w:r>
-        <w:t xml:space="preserve"> Користувач може згенерувати матрицю дійсних, або цілих чисел заданого розміру, або змінити його у Дроп-даун меню після лейбла «</w:t>
-      </w:r>
-      <w:r>
-        <w:rPr>
-          <w:lang w:val="en-US"/>
-        </w:rPr>
-        <w:t>Set</w:t>
-      </w:r>
-      <w:r>
-        <w:t xml:space="preserve"> </w:t>
-      </w:r>
-      <w:r>
-        <w:rPr>
-          <w:lang w:val="en-US"/>
-        </w:rPr>
-        <w:t>variables</w:t>
-      </w:r>
-      <w:r>
-        <w:t xml:space="preserve"> </w:t>
-      </w:r>
-      <w:r>
-        <w:rPr>
-          <w:lang w:val="en-US"/>
-        </w:rPr>
-        <w:t>amount</w:t>
-      </w:r>
-      <w:r>
-        <w:t>:</w:t>
-      </w:r>
-      <w:r>
-        <w:t xml:space="preserve">» </w:t>
-      </w:r>
-      <w:r>
-        <w:t>(рисунок 5</w:t>
-      </w:r>
-      <w:r>
-        <w:t>.2):</w:t>
-      </w:r>
-    </w:p>
-    <w:p>
-      <w:pPr>
-        <w:jc w:val="center"/>
-      </w:pPr>
-      <w:r>
-        <w:rPr>
-          <w:noProof/>
-          <w:lang w:val="ru-RU" w:eastAsia="ru-RU"/>
-        </w:rPr>
-        <w:drawing>
-          <wp:inline distT="0" distB="0" distL="0" distR="0" wp14:anchorId="5722219D" wp14:editId="53707075">
-            <wp:extent cx="3057578" cy="2642545"/>
-            <wp:effectExtent l="0" t="0" r="0" b="5715"/>
-            <wp:docPr id="2" name="Рисунок 2"/>
             <wp:cNvGraphicFramePr>
               <a:graphicFrameLocks xmlns:a="http://schemas.openxmlformats.org/drawingml/2006/main" noChangeAspect="1"/>
             </wp:cNvGraphicFramePr>
@@ -33557,7 +33474,7 @@
                   <pic:spPr>
                     <a:xfrm>
                       <a:off x="0" y="0"/>
-                      <a:ext cx="3066172" cy="2649972"/>
+                      <a:ext cx="2889292" cy="2487864"/>
                     </a:xfrm>
                     <a:prstGeom prst="rect">
                       <a:avLst/>
@@ -33573,44 +33490,57 @@
     <w:p>
       <w:pPr>
         <w:ind w:firstLine="0"/>
-      </w:pPr>
-    </w:p>
-    <w:p>
-      <w:pPr>
-        <w:ind w:firstLine="0"/>
         <w:jc w:val="center"/>
       </w:pPr>
       <w:r>
-        <w:t xml:space="preserve">Рисунок </w:t>
-      </w:r>
-      <w:r>
-        <w:t>5</w:t>
-      </w:r>
-      <w:r>
-        <w:t>.2 –</w:t>
-      </w:r>
-      <w:r>
-        <w:t xml:space="preserve"> Вибір необхідного розміру системи</w:t>
+        <w:t>Рисунок 5</w:t>
+      </w:r>
+      <w:r>
+        <w:t>.1 –</w:t>
+      </w:r>
+      <w:r>
+        <w:t xml:space="preserve"> Головне вікно програми</w:t>
+      </w:r>
+    </w:p>
+    <w:p>
+      <w:r>
+        <w:t xml:space="preserve"> Користувач може згенерувати матрицю дійсних, або цілих чисел заданого розміру, або змінити його у Дроп-даун меню після лейбла «</w:t>
+      </w:r>
+      <w:r>
+        <w:rPr>
+          <w:lang w:val="en-US"/>
+        </w:rPr>
+        <w:t>Set</w:t>
       </w:r>
       <w:r>
         <w:t xml:space="preserve"> </w:t>
       </w:r>
       <w:r>
-        <w:t>та її генерація</w:t>
-      </w:r>
-      <w:r>
-        <w:br/>
-      </w:r>
-    </w:p>
-    <w:p>
-      <w:pPr>
-        <w:ind w:firstLine="0"/>
-      </w:pPr>
-    </w:p>
-    <w:p>
-      <w:r>
-        <w:lastRenderedPageBreak/>
-        <w:t>Також користувач може обрати тип введення вхідних даних та метод, яким буде вирішено СЛАР (рисунок 6.3)</w:t>
+        <w:rPr>
+          <w:lang w:val="en-US"/>
+        </w:rPr>
+        <w:t>variables</w:t>
+      </w:r>
+      <w:r>
+        <w:t xml:space="preserve"> </w:t>
+      </w:r>
+      <w:r>
+        <w:rPr>
+          <w:lang w:val="en-US"/>
+        </w:rPr>
+        <w:t>amount</w:t>
+      </w:r>
+      <w:r>
+        <w:t>:</w:t>
+      </w:r>
+      <w:r>
+        <w:t xml:space="preserve">» </w:t>
+      </w:r>
+      <w:r>
+        <w:t>(рисунок 5</w:t>
+      </w:r>
+      <w:r>
+        <w:t>.2):</w:t>
       </w:r>
     </w:p>
     <w:p>
@@ -33623,10 +33553,10 @@
           <w:lang w:val="ru-RU" w:eastAsia="ru-RU"/>
         </w:rPr>
         <w:drawing>
-          <wp:inline distT="0" distB="0" distL="0" distR="0" wp14:anchorId="1F8C596E" wp14:editId="664F85C9">
-            <wp:extent cx="3711388" cy="3248258"/>
-            <wp:effectExtent l="0" t="0" r="3810" b="0"/>
-            <wp:docPr id="3" name="Рисунок 3"/>
+          <wp:inline distT="0" distB="0" distL="0" distR="0" wp14:anchorId="3C740AF5" wp14:editId="4AD52F05">
+            <wp:extent cx="3057578" cy="2642545"/>
+            <wp:effectExtent l="0" t="0" r="0" b="5715"/>
+            <wp:docPr id="2" name="Рисунок 2"/>
             <wp:cNvGraphicFramePr>
               <a:graphicFrameLocks xmlns:a="http://schemas.openxmlformats.org/drawingml/2006/main" noChangeAspect="1"/>
             </wp:cNvGraphicFramePr>
@@ -33646,7 +33576,7 @@
                   <pic:spPr>
                     <a:xfrm>
                       <a:off x="0" y="0"/>
-                      <a:ext cx="3719980" cy="3255778"/>
+                      <a:ext cx="3066172" cy="2649972"/>
                     </a:xfrm>
                     <a:prstGeom prst="rect">
                       <a:avLst/>
@@ -33661,6 +33591,49 @@
     </w:p>
     <w:p>
       <w:pPr>
+        <w:ind w:firstLine="0"/>
+      </w:pPr>
+    </w:p>
+    <w:p>
+      <w:pPr>
+        <w:ind w:firstLine="0"/>
+        <w:jc w:val="center"/>
+      </w:pPr>
+      <w:r>
+        <w:t xml:space="preserve">Рисунок </w:t>
+      </w:r>
+      <w:r>
+        <w:t>5</w:t>
+      </w:r>
+      <w:r>
+        <w:t>.2 –</w:t>
+      </w:r>
+      <w:r>
+        <w:t xml:space="preserve"> Вибір необхідного розміру системи</w:t>
+      </w:r>
+      <w:r>
+        <w:t xml:space="preserve"> </w:t>
+      </w:r>
+      <w:r>
+        <w:t>та її генерація</w:t>
+      </w:r>
+      <w:r>
+        <w:br/>
+      </w:r>
+    </w:p>
+    <w:p>
+      <w:pPr>
+        <w:ind w:firstLine="0"/>
+      </w:pPr>
+    </w:p>
+    <w:p>
+      <w:r>
+        <w:lastRenderedPageBreak/>
+        <w:t>Також користувач може обрати тип введення вхідних даних та метод, яким буде вирішено СЛАР (рисунок 6.3)</w:t>
+      </w:r>
+    </w:p>
+    <w:p>
+      <w:pPr>
         <w:jc w:val="center"/>
       </w:pPr>
       <w:r>
@@ -33669,10 +33642,10 @@
           <w:lang w:val="ru-RU" w:eastAsia="ru-RU"/>
         </w:rPr>
         <w:drawing>
-          <wp:inline distT="0" distB="0" distL="0" distR="0" wp14:anchorId="1F8DAAD8" wp14:editId="18DFF571">
-            <wp:extent cx="3644153" cy="3167465"/>
-            <wp:effectExtent l="0" t="0" r="0" b="0"/>
-            <wp:docPr id="4" name="Рисунок 4"/>
+          <wp:inline distT="0" distB="0" distL="0" distR="0" wp14:anchorId="6F79C0BC" wp14:editId="2CE3D80C">
+            <wp:extent cx="3711388" cy="3248258"/>
+            <wp:effectExtent l="0" t="0" r="3810" b="0"/>
+            <wp:docPr id="3" name="Рисунок 3"/>
             <wp:cNvGraphicFramePr>
               <a:graphicFrameLocks xmlns:a="http://schemas.openxmlformats.org/drawingml/2006/main" noChangeAspect="1"/>
             </wp:cNvGraphicFramePr>
@@ -33692,7 +33665,7 @@
                   <pic:spPr>
                     <a:xfrm>
                       <a:off x="0" y="0"/>
-                      <a:ext cx="3651363" cy="3173732"/>
+                      <a:ext cx="3719980" cy="3255778"/>
                     </a:xfrm>
                     <a:prstGeom prst="rect">
                       <a:avLst/>
@@ -33705,40 +33678,6 @@
         </w:drawing>
       </w:r>
     </w:p>
-    <w:p/>
-    <w:p>
-      <w:pPr>
-        <w:jc w:val="center"/>
-      </w:pPr>
-      <w:r>
-        <w:t>Рисунок 6.3 – Обрання типу введення вхідних даних та методу вирішення СЛАР</w:t>
-      </w:r>
-    </w:p>
-    <w:p/>
-    <w:p>
-      <w:r>
-        <w:t xml:space="preserve">Після обрання типу введення, методу вирішення та в залежності від типу введення кількість змінних користувач може ввести шлях до файлу,у </w:t>
-      </w:r>
-      <w:r>
-        <w:lastRenderedPageBreak/>
-        <w:t>який хоче записати отриманий результат. Після цього натискається кнопка «</w:t>
-      </w:r>
-      <w:r>
-        <w:rPr>
-          <w:lang w:val="en-US"/>
-        </w:rPr>
-        <w:t>Solve</w:t>
-      </w:r>
-      <w:r>
-        <w:t>». Далі на екран виводиться вікно із шляхом до аутпут-файлу та результатом</w:t>
-      </w:r>
-      <w:r>
-        <w:t>(Рисунок 6.4).</w:t>
-      </w:r>
-      <w:r>
-        <w:t xml:space="preserve"> </w:t>
-      </w:r>
-    </w:p>
     <w:p>
       <w:pPr>
         <w:jc w:val="center"/>
@@ -33749,10 +33688,10 @@
           <w:lang w:val="ru-RU" w:eastAsia="ru-RU"/>
         </w:rPr>
         <w:drawing>
-          <wp:inline distT="0" distB="0" distL="0" distR="0" wp14:anchorId="53D8DFEB" wp14:editId="42132EE3">
-            <wp:extent cx="3724836" cy="3724836"/>
-            <wp:effectExtent l="0" t="0" r="9525" b="9525"/>
-            <wp:docPr id="6" name="Рисунок 6"/>
+          <wp:inline distT="0" distB="0" distL="0" distR="0" wp14:anchorId="3BE3FF7A" wp14:editId="34CCD139">
+            <wp:extent cx="3644153" cy="3167465"/>
+            <wp:effectExtent l="0" t="0" r="0" b="0"/>
+            <wp:docPr id="4" name="Рисунок 4"/>
             <wp:cNvGraphicFramePr>
               <a:graphicFrameLocks xmlns:a="http://schemas.openxmlformats.org/drawingml/2006/main" noChangeAspect="1"/>
             </wp:cNvGraphicFramePr>
@@ -33772,6 +33711,86 @@
                   <pic:spPr>
                     <a:xfrm>
                       <a:off x="0" y="0"/>
+                      <a:ext cx="3651363" cy="3173732"/>
+                    </a:xfrm>
+                    <a:prstGeom prst="rect">
+                      <a:avLst/>
+                    </a:prstGeom>
+                  </pic:spPr>
+                </pic:pic>
+              </a:graphicData>
+            </a:graphic>
+          </wp:inline>
+        </w:drawing>
+      </w:r>
+    </w:p>
+    <w:p/>
+    <w:p>
+      <w:pPr>
+        <w:jc w:val="center"/>
+      </w:pPr>
+      <w:r>
+        <w:t>Рисунок 6.3 – Обрання типу введення вхідних даних та методу вирішення СЛАР</w:t>
+      </w:r>
+    </w:p>
+    <w:p/>
+    <w:p>
+      <w:r>
+        <w:t xml:space="preserve">Після обрання типу введення, методу вирішення та в залежності від типу введення кількість змінних користувач може ввести шлях до файлу,у </w:t>
+      </w:r>
+      <w:r>
+        <w:lastRenderedPageBreak/>
+        <w:t>який хоче записати отриманий результат. Після цього натискається кнопка «</w:t>
+      </w:r>
+      <w:r>
+        <w:rPr>
+          <w:lang w:val="en-US"/>
+        </w:rPr>
+        <w:t>Solve</w:t>
+      </w:r>
+      <w:r>
+        <w:t>». Далі на екран виводиться вікно із шляхом до аутпут-файлу та результатом</w:t>
+      </w:r>
+      <w:r>
+        <w:t>(Рисунок 6.4).</w:t>
+      </w:r>
+      <w:r>
+        <w:t xml:space="preserve"> </w:t>
+      </w:r>
+    </w:p>
+    <w:p>
+      <w:pPr>
+        <w:jc w:val="center"/>
+      </w:pPr>
+      <w:r>
+        <w:rPr>
+          <w:noProof/>
+          <w:lang w:val="ru-RU" w:eastAsia="ru-RU"/>
+        </w:rPr>
+        <w:drawing>
+          <wp:inline distT="0" distB="0" distL="0" distR="0" wp14:anchorId="308352BF" wp14:editId="390A3776">
+            <wp:extent cx="3724836" cy="3724836"/>
+            <wp:effectExtent l="0" t="0" r="9525" b="9525"/>
+            <wp:docPr id="6" name="Рисунок 6"/>
+            <wp:cNvGraphicFramePr>
+              <a:graphicFrameLocks xmlns:a="http://schemas.openxmlformats.org/drawingml/2006/main" noChangeAspect="1"/>
+            </wp:cNvGraphicFramePr>
+            <a:graphic xmlns:a="http://schemas.openxmlformats.org/drawingml/2006/main">
+              <a:graphicData uri="http://schemas.openxmlformats.org/drawingml/2006/picture">
+                <pic:pic xmlns:pic="http://schemas.openxmlformats.org/drawingml/2006/picture">
+                  <pic:nvPicPr>
+                    <pic:cNvPr id="0" name=""/>
+                    <pic:cNvPicPr/>
+                  </pic:nvPicPr>
+                  <pic:blipFill>
+                    <a:blip r:embed="rId34"/>
+                    <a:stretch>
+                      <a:fillRect/>
+                    </a:stretch>
+                  </pic:blipFill>
+                  <pic:spPr>
+                    <a:xfrm>
+                      <a:off x="0" y="0"/>
                       <a:ext cx="3720475" cy="3720475"/>
                     </a:xfrm>
                     <a:prstGeom prst="rect">
@@ -33807,18 +33826,18 @@
           <w:lang w:val="uk-UA"/>
         </w:rPr>
       </w:pPr>
-      <w:bookmarkStart w:id="20" w:name="_Toc451632601"/>
-      <w:bookmarkStart w:id="21" w:name="_Toc49322728"/>
-      <w:bookmarkStart w:id="22" w:name="_Toc49328240"/>
+      <w:bookmarkStart w:id="19" w:name="_Toc451632601"/>
+      <w:bookmarkStart w:id="20" w:name="_Toc49322728"/>
+      <w:bookmarkStart w:id="21" w:name="_Toc49328240"/>
       <w:r>
         <w:rPr>
           <w:lang w:val="uk-UA"/>
         </w:rPr>
         <w:t>Формат вхідних та вихідних даних</w:t>
       </w:r>
+      <w:bookmarkEnd w:id="19"/>
       <w:bookmarkEnd w:id="20"/>
       <w:bookmarkEnd w:id="21"/>
-      <w:bookmarkEnd w:id="22"/>
     </w:p>
     <w:p>
       <w:r>
@@ -33851,9 +33870,9 @@
           <w:lang w:val="uk-UA"/>
         </w:rPr>
       </w:pPr>
-      <w:bookmarkStart w:id="23" w:name="_Toc451632602"/>
-      <w:bookmarkStart w:id="24" w:name="_Toc49322729"/>
-      <w:bookmarkStart w:id="25" w:name="_Toc49328241"/>
+      <w:bookmarkStart w:id="22" w:name="_Toc451632602"/>
+      <w:bookmarkStart w:id="23" w:name="_Toc49322729"/>
+      <w:bookmarkStart w:id="24" w:name="_Toc49328241"/>
       <w:r>
         <w:rPr>
           <w:lang w:val="uk-UA"/>
@@ -33861,9 +33880,9 @@
         <w:lastRenderedPageBreak/>
         <w:t>Системні вимоги</w:t>
       </w:r>
+      <w:bookmarkEnd w:id="22"/>
       <w:bookmarkEnd w:id="23"/>
       <w:bookmarkEnd w:id="24"/>
-      <w:bookmarkEnd w:id="25"/>
       <w:r>
         <w:rPr>
           <w:webHidden/>
@@ -33912,7 +33931,7 @@
         <w:tblLook w:val="04A0" w:firstRow="1" w:lastRow="0" w:firstColumn="1" w:lastColumn="0" w:noHBand="0" w:noVBand="1"/>
       </w:tblPr>
       <w:tblGrid>
-        <w:gridCol w:w="3163"/>
+        <w:gridCol w:w="3162"/>
         <w:gridCol w:w="3204"/>
         <w:gridCol w:w="3204"/>
       </w:tblGrid>
@@ -34439,7 +34458,7 @@
         <w:tblLook w:val="04A0" w:firstRow="1" w:lastRow="0" w:firstColumn="1" w:lastColumn="0" w:noHBand="0" w:noVBand="1"/>
       </w:tblPr>
       <w:tblGrid>
-        <w:gridCol w:w="3192"/>
+        <w:gridCol w:w="3191"/>
         <w:gridCol w:w="3154"/>
         <w:gridCol w:w="3225"/>
       </w:tblGrid>
@@ -34658,7 +34677,7 @@
       <w:r>
         <w:t xml:space="preserve">Метод Гаусса: </w:t>
       </w:r>
-      <w:hyperlink r:id="rId34" w:history="1">
+      <w:hyperlink r:id="rId35" w:history="1">
         <w:r>
           <w:rPr>
             <w:rStyle w:val="a8"/>
@@ -34676,7 +34695,7 @@
       <w:r>
         <w:t xml:space="preserve">Метод Жордана-Гаусса: </w:t>
       </w:r>
-      <w:hyperlink r:id="rId35" w:history="1">
+      <w:hyperlink r:id="rId36" w:history="1">
         <w:r>
           <w:rPr>
             <w:rStyle w:val="a8"/>
@@ -34694,7 +34713,7 @@
       <w:r>
         <w:t xml:space="preserve">Метод обертань: </w:t>
       </w:r>
-      <w:hyperlink r:id="rId36" w:history="1">
+      <w:hyperlink r:id="rId37" w:history="1">
         <w:r>
           <w:rPr>
             <w:rStyle w:val="a8"/>
@@ -34712,6 +34731,8 @@
       <w:r>
         <w:br w:type="page"/>
       </w:r>
+      <w:bookmarkStart w:id="25" w:name="_GoBack"/>
+      <w:bookmarkEnd w:id="25"/>
     </w:p>
     <w:p>
       <w:pPr>
@@ -36352,11 +36373,10 @@
       </w:pPr>
     </w:p>
     <w:sectPr>
-      <w:footerReference w:type="default" r:id="rId37"/>
       <w:pgSz w:w="11906" w:h="16838"/>
-      <w:pgMar w:top="1134" w:right="850" w:bottom="1134" w:left="1701" w:header="708" w:footer="708" w:gutter="0"/>
+      <w:pgMar w:top="1134" w:right="851" w:bottom="1134" w:left="1701" w:header="709" w:footer="709" w:gutter="0"/>
+      <w:pgNumType w:start="3"/>
       <w:cols w:space="708"/>
-      <w:titlePg/>
       <w:docGrid w:linePitch="381"/>
     </w:sectPr>
   </w:body>
@@ -36392,7 +36412,7 @@
 <w:ftr xmlns:wpc="http://schemas.microsoft.com/office/word/2010/wordprocessingCanvas" xmlns:mc="http://schemas.openxmlformats.org/markup-compatibility/2006" xmlns:o="urn:schemas-microsoft-com:office:office" xmlns:r="http://schemas.openxmlformats.org/officeDocument/2006/relationships" xmlns:m="http://schemas.openxmlformats.org/officeDocument/2006/math" xmlns:v="urn:schemas-microsoft-com:vml" xmlns:wp14="http://schemas.microsoft.com/office/word/2010/wordprocessingDrawing" xmlns:wp="http://schemas.openxmlformats.org/drawingml/2006/wordprocessingDrawing" xmlns:w10="urn:schemas-microsoft-com:office:word" xmlns:w="http://schemas.openxmlformats.org/wordprocessingml/2006/main" xmlns:w14="http://schemas.microsoft.com/office/word/2010/wordml" xmlns:wpg="http://schemas.microsoft.com/office/word/2010/wordprocessingGroup" xmlns:wpi="http://schemas.microsoft.com/office/word/2010/wordprocessingInk" xmlns:wne="http://schemas.microsoft.com/office/word/2006/wordml" xmlns:wps="http://schemas.microsoft.com/office/word/2010/wordprocessingShape" mc:Ignorable="w14 wp14">
   <w:sdt>
     <w:sdtPr>
-      <w:id w:val="66396985"/>
+      <w:id w:val="-1769304640"/>
       <w:docPartObj>
         <w:docPartGallery w:val="Page Numbers (Bottom of Page)"/>
         <w:docPartUnique/>
@@ -36418,7 +36438,7 @@
             <w:noProof/>
             <w:lang w:val="ru-RU"/>
           </w:rPr>
-          <w:t>19</w:t>
+          <w:t>26</w:t>
         </w:r>
         <w:r>
           <w:fldChar w:fldCharType="end"/>
@@ -38659,6 +38679,14 @@
       <w:lang w:val="uk-UA"/>
     </w:rPr>
   </w:style>
+  <w:style w:type="character" w:styleId="af2">
+    <w:name w:val="line number"/>
+    <w:basedOn w:val="a0"/>
+    <w:uiPriority w:val="99"/>
+    <w:semiHidden/>
+    <w:unhideWhenUsed/>
+    <w:rsid w:val="000B5BC7"/>
+  </w:style>
 </w:styles>
 </file>
 
@@ -39387,6 +39415,14 @@
       <w:lang w:val="uk-UA"/>
     </w:rPr>
   </w:style>
+  <w:style w:type="character" w:styleId="af2">
+    <w:name w:val="line number"/>
+    <w:basedOn w:val="a0"/>
+    <w:uiPriority w:val="99"/>
+    <w:semiHidden/>
+    <w:unhideWhenUsed/>
+    <w:rsid w:val="000B5BC7"/>
+  </w:style>
 </w:styles>
 </file>
 
@@ -39680,7 +39716,7 @@
 </file>
 
 <file path=customXml/itemProps1.xml><?xml version="1.0" encoding="utf-8"?>
-<ds:datastoreItem xmlns:ds="http://schemas.openxmlformats.org/officeDocument/2006/customXml" ds:itemID="{1916056C-4E73-42B6-B006-798F960EB974}">
+<ds:datastoreItem xmlns:ds="http://schemas.openxmlformats.org/officeDocument/2006/customXml" ds:itemID="{8736DF90-C1E3-480E-B77B-CAE3AA60A1AE}">
   <ds:schemaRefs>
     <ds:schemaRef ds:uri="http://schemas.openxmlformats.org/officeDocument/2006/bibliography"/>
   </ds:schemaRefs>

</xml_diff>